<commit_message>
added module-10 and ll asssignments
</commit_message>
<xml_diff>
--- a/module-8/J.Davis_Module8.docx
+++ b/module-8/J.Davis_Module8.docx
@@ -4,9 +4,8 @@
   <w:body>
     <w:p>
       <w:pPr>
-        <w:spacing w:before="100" w:beforeAutospacing="1" w:after="100" w:afterAutospacing="1" w:line="480" w:lineRule="auto"/>
+        <w:spacing w:line="480" w:lineRule="auto"/>
         <w:jc w:val="center"/>
-        <w:outlineLvl w:val="1"/>
         <w:rPr>
           <w:rFonts w:ascii="Times New Roman" w:eastAsia="Times New Roman" w:hAnsi="Times New Roman" w:cs="Times New Roman"/>
           <w:b/>
@@ -23,119 +22,46 @@
           <w:sz w:val="32"/>
           <w:szCs w:val="32"/>
         </w:rPr>
-        <w:t>The Dangers of Change Approval Processes</w:t>
+        <w:t>The Power and Pitfalls of Custom Tags in Web Development</w:t>
       </w:r>
     </w:p>
     <w:p>
       <w:pPr>
-        <w:spacing w:before="100" w:beforeAutospacing="1" w:after="100" w:afterAutospacing="1" w:line="480" w:lineRule="auto"/>
-        <w:ind w:firstLine="720"/>
-        <w:rPr>
-          <w:rFonts w:ascii="Times New Roman" w:eastAsia="Times New Roman" w:hAnsi="Times New Roman" w:cs="Times New Roman"/>
-          <w:sz w:val="24"/>
-          <w:szCs w:val="24"/>
-        </w:rPr>
-      </w:pPr>
-      <w:r>
-        <w:rPr>
-          <w:rFonts w:ascii="Times New Roman" w:eastAsia="Times New Roman" w:hAnsi="Times New Roman" w:cs="Times New Roman"/>
-          <w:sz w:val="24"/>
-          <w:szCs w:val="24"/>
-        </w:rPr>
-        <w:t>Change is an inevitable and often necessary component of organizational growth and adaptation. While structured change approval processes are designed to mitiga</w:t>
-      </w:r>
-      <w:r>
-        <w:rPr>
-          <w:rFonts w:ascii="Times New Roman" w:eastAsia="Times New Roman" w:hAnsi="Times New Roman" w:cs="Times New Roman"/>
-          <w:sz w:val="24"/>
-          <w:szCs w:val="24"/>
-        </w:rPr>
-        <w:t>te as much</w:t>
-      </w:r>
-      <w:r>
-        <w:rPr>
-          <w:rFonts w:ascii="Times New Roman" w:eastAsia="Times New Roman" w:hAnsi="Times New Roman" w:cs="Times New Roman"/>
-          <w:sz w:val="24"/>
-          <w:szCs w:val="24"/>
-        </w:rPr>
-        <w:t xml:space="preserve"> risk</w:t>
-      </w:r>
-      <w:r>
-        <w:rPr>
-          <w:rFonts w:ascii="Times New Roman" w:eastAsia="Times New Roman" w:hAnsi="Times New Roman" w:cs="Times New Roman"/>
-          <w:sz w:val="24"/>
-          <w:szCs w:val="24"/>
-        </w:rPr>
-        <w:t xml:space="preserve"> as possible</w:t>
-      </w:r>
-      <w:r>
-        <w:rPr>
-          <w:rFonts w:ascii="Times New Roman" w:eastAsia="Times New Roman" w:hAnsi="Times New Roman" w:cs="Times New Roman"/>
-          <w:sz w:val="24"/>
-          <w:szCs w:val="24"/>
-        </w:rPr>
-        <w:t xml:space="preserve">, ensure compliance, and maintain stability, an overly rigid or inefficient implementation can introduce significant dangers. Instead of </w:t>
-      </w:r>
-      <w:r>
-        <w:rPr>
-          <w:rFonts w:ascii="Times New Roman" w:eastAsia="Times New Roman" w:hAnsi="Times New Roman" w:cs="Times New Roman"/>
-          <w:sz w:val="24"/>
-          <w:szCs w:val="24"/>
-        </w:rPr>
-        <w:t>instilling</w:t>
-      </w:r>
-      <w:r>
-        <w:rPr>
-          <w:rFonts w:ascii="Times New Roman" w:eastAsia="Times New Roman" w:hAnsi="Times New Roman" w:cs="Times New Roman"/>
-          <w:sz w:val="24"/>
-          <w:szCs w:val="24"/>
-        </w:rPr>
-        <w:t xml:space="preserve"> controlled progress, these processes can become </w:t>
-      </w:r>
-      <w:r>
-        <w:rPr>
-          <w:rFonts w:ascii="Times New Roman" w:eastAsia="Times New Roman" w:hAnsi="Times New Roman" w:cs="Times New Roman"/>
-          <w:sz w:val="24"/>
-          <w:szCs w:val="24"/>
-        </w:rPr>
-        <w:t xml:space="preserve">some of the worst </w:t>
-      </w:r>
-      <w:r>
-        <w:rPr>
-          <w:rFonts w:ascii="Times New Roman" w:eastAsia="Times New Roman" w:hAnsi="Times New Roman" w:cs="Times New Roman"/>
-          <w:sz w:val="24"/>
-          <w:szCs w:val="24"/>
-        </w:rPr>
-        <w:t xml:space="preserve">bureaucratic bottlenecks that stifle innovation, erode morale, and ultimately </w:t>
-      </w:r>
-      <w:r>
-        <w:rPr>
-          <w:rFonts w:ascii="Times New Roman" w:eastAsia="Times New Roman" w:hAnsi="Times New Roman" w:cs="Times New Roman"/>
-          <w:sz w:val="24"/>
-          <w:szCs w:val="24"/>
-        </w:rPr>
-        <w:t>destroy</w:t>
-      </w:r>
-      <w:r>
-        <w:rPr>
-          <w:rFonts w:ascii="Times New Roman" w:eastAsia="Times New Roman" w:hAnsi="Times New Roman" w:cs="Times New Roman"/>
-          <w:sz w:val="24"/>
-          <w:szCs w:val="24"/>
-        </w:rPr>
-        <w:t xml:space="preserve"> an organization's ability to compete in a dynamic environment.</w:t>
-      </w:r>
-      <w:r>
-        <w:rPr>
-          <w:rFonts w:ascii="Times New Roman" w:eastAsia="Times New Roman" w:hAnsi="Times New Roman" w:cs="Times New Roman"/>
-          <w:sz w:val="24"/>
-          <w:szCs w:val="24"/>
-        </w:rPr>
-        <w:t xml:space="preserve"> </w:t>
+        <w:spacing w:line="480" w:lineRule="auto"/>
+        <w:rPr>
+          <w:rFonts w:ascii="Times New Roman" w:eastAsia="Times New Roman" w:hAnsi="Times New Roman" w:cs="Times New Roman"/>
+          <w:sz w:val="24"/>
+          <w:szCs w:val="24"/>
+        </w:rPr>
+      </w:pPr>
+      <w:r>
+        <w:rPr>
+          <w:rFonts w:ascii="Times New Roman" w:eastAsia="Times New Roman" w:hAnsi="Times New Roman" w:cs="Times New Roman"/>
+          <w:sz w:val="24"/>
+          <w:szCs w:val="24"/>
+        </w:rPr>
+        <w:t xml:space="preserve">In the ever-evolving landscape of web development, the quest for more organized, reusable, and maintainable code is a constant pursuit. For decades, developers were limited to the standard set of tags provided by the HTML specification, like &lt;div&gt;, &lt;p&gt;, and &lt;a&gt;. While effective, these tags often led to a sea of generic containers, a condition, sometimes referred to as "div-itis," where the markup lacked semantic meaning and became difficult to manage in large applications. The introduction of Web Components, and specifically the ability to create custom </w:t>
+      </w:r>
+      <w:r>
+        <w:rPr>
+          <w:rFonts w:ascii="Times New Roman" w:eastAsia="Times New Roman" w:hAnsi="Times New Roman" w:cs="Times New Roman"/>
+          <w:sz w:val="24"/>
+          <w:szCs w:val="24"/>
+        </w:rPr>
+        <w:tab/>
+      </w:r>
+      <w:r>
+        <w:rPr>
+          <w:rFonts w:ascii="Times New Roman" w:eastAsia="Times New Roman" w:hAnsi="Times New Roman" w:cs="Times New Roman"/>
+          <w:sz w:val="24"/>
+          <w:szCs w:val="24"/>
+        </w:rPr>
+        <w:t>tags, more formally known as custom elements, offered a revolutionary solution: the power to create our own HTML tags, complete with their own encapsulated logic, styling, and structure. While this technology provides significant advantages in modularity and code clarity, it also presents unique challenges and requires a deliberate approach to implementation.</w:t>
       </w:r>
     </w:p>
     <w:p>
       <w:pPr>
-        <w:spacing w:before="100" w:beforeAutospacing="1" w:after="100" w:afterAutospacing="1" w:line="480" w:lineRule="auto"/>
+        <w:spacing w:line="480" w:lineRule="auto"/>
         <w:ind w:firstLine="720"/>
         <w:rPr>
           <w:rFonts w:ascii="Times New Roman" w:eastAsia="Times New Roman" w:hAnsi="Times New Roman" w:cs="Times New Roman"/>
@@ -149,185 +75,407 @@
           <w:sz w:val="24"/>
           <w:szCs w:val="24"/>
         </w:rPr>
-        <w:t>One of the most prominent dangers of an overbearing change approval process is slowed time-to-market and reduced agility. In today's fast-paced world, organizations need to adapt quickly to new market conditions, customer demands, and technological advancements. Lengthy approval workflows, characterized by multiple layers of review and manual handoffs, can drastically delay the implementation of critical changes. This bureaucratic inertia means that by the time a change is finally approved and deployed, the opportunity it aimed to seize may have passed, or the problem it sought to solve may have escalated. As LaunchDarkly points out, studies, including the State of DevOps 2019 Report, have shown a direct correlation between heavyweight change approval processes and worse software delivery and operational performance, actually increasing risk rather than decreasing it.</w:t>
-      </w:r>
-      <w:r>
-        <w:rPr>
-          <w:rFonts w:ascii="Times New Roman" w:eastAsia="Times New Roman" w:hAnsi="Times New Roman" w:cs="Times New Roman"/>
-          <w:sz w:val="24"/>
-          <w:szCs w:val="24"/>
-        </w:rPr>
-        <w:t xml:space="preserve"> </w:t>
+        <w:t xml:space="preserve">The primary advantage of using custom tags is the profound improvement in code reusability and organization. Imagine building a complex user profile card that appears in multiple places across a large website. Traditionally, you might copy and paste the same block of HTML and </w:t>
+      </w:r>
+      <w:r>
+        <w:rPr>
+          <w:rFonts w:ascii="Times New Roman" w:eastAsia="Times New Roman" w:hAnsi="Times New Roman" w:cs="Times New Roman"/>
+          <w:sz w:val="24"/>
+          <w:szCs w:val="24"/>
+        </w:rPr>
+        <w:t>CSS or</w:t>
+      </w:r>
+      <w:r>
+        <w:rPr>
+          <w:rFonts w:ascii="Times New Roman" w:eastAsia="Times New Roman" w:hAnsi="Times New Roman" w:cs="Times New Roman"/>
+          <w:sz w:val="24"/>
+          <w:szCs w:val="24"/>
+        </w:rPr>
+        <w:t xml:space="preserve"> use a server-side include. With a custom element, you can define it once as &lt;profile-card&gt;&lt;/profile-card&gt; and then reuse that simple, descriptive tag wherever it's needed. This approach, as explained by Google's Web Fundamentals, allows developers to "bundle functionality and styles together," creating what are essentially new, self-contained HTML elements. This encapsulation is arguably the most powerful feature of custom elements. By using the Shadow DOM, a custom tag can have its own isolated DOM tree, meaning its internal structure and CSS are shielded from the main document. This prevents style conflicts, where a </w:t>
+      </w:r>
+      <w:r>
+        <w:rPr>
+          <w:rFonts w:ascii="Times New Roman" w:eastAsia="Times New Roman" w:hAnsi="Times New Roman" w:cs="Times New Roman"/>
+          <w:sz w:val="24"/>
+          <w:szCs w:val="24"/>
+        </w:rPr>
+        <w:lastRenderedPageBreak/>
+        <w:t>CSS rule for the main page accidentally affects the component's appearance, making the component a reliable and predictable building block.</w:t>
       </w:r>
     </w:p>
     <w:p>
       <w:pPr>
-        <w:spacing w:before="100" w:beforeAutospacing="1" w:after="100" w:afterAutospacing="1" w:line="480" w:lineRule="auto"/>
-        <w:rPr>
-          <w:rFonts w:ascii="Times New Roman" w:eastAsia="Times New Roman" w:hAnsi="Times New Roman" w:cs="Times New Roman"/>
-          <w:sz w:val="24"/>
-          <w:szCs w:val="24"/>
-        </w:rPr>
-      </w:pPr>
-      <w:r>
-        <w:rPr>
-          <w:rFonts w:ascii="Times New Roman" w:eastAsia="Times New Roman" w:hAnsi="Times New Roman" w:cs="Times New Roman"/>
-          <w:sz w:val="24"/>
-          <w:szCs w:val="24"/>
-        </w:rPr>
-        <w:t xml:space="preserve">Beyond the delays, excessive bureaucracy in change management can lead to decreased productivity and innovation. When every minor adjustment or improvement requires extensive documentation, multiple sign-offs, and prolonged waiting periods, employees, particularly those in development or operational roles, become frustrated and disengaged. This "change fatigue" </w:t>
-      </w:r>
-      <w:r>
-        <w:rPr>
-          <w:rFonts w:ascii="Times New Roman" w:eastAsia="Times New Roman" w:hAnsi="Times New Roman" w:cs="Times New Roman"/>
-          <w:sz w:val="24"/>
-          <w:szCs w:val="24"/>
-        </w:rPr>
-        <w:lastRenderedPageBreak/>
-        <w:t>can demoralize teams and lead to a culture where individuals are less likely to propose new ideas or improvements, fearing the arduous approval journey. As the Agile Academy notes, "unnecessary approvals, endless meetings, outdated processes that no one questions" can drain productivity and stifle innovation. When employees feel disempowered and their autonomy is limited by institutionalized barriers to risk-taking, the organization's ability to experiment and innovate is significantly hampered.</w:t>
+        <w:spacing w:line="480" w:lineRule="auto"/>
+        <w:ind w:firstLine="720"/>
+        <w:rPr>
+          <w:rFonts w:ascii="Times New Roman" w:eastAsia="Times New Roman" w:hAnsi="Times New Roman" w:cs="Times New Roman"/>
+          <w:sz w:val="24"/>
+          <w:szCs w:val="24"/>
+        </w:rPr>
+      </w:pPr>
+      <w:r>
+        <w:rPr>
+          <w:rFonts w:ascii="Times New Roman" w:eastAsia="Times New Roman" w:hAnsi="Times New Roman" w:cs="Times New Roman"/>
+          <w:sz w:val="24"/>
+          <w:szCs w:val="24"/>
+        </w:rPr>
+        <w:t>Another thing to consider is</w:t>
+      </w:r>
+      <w:r>
+        <w:rPr>
+          <w:rFonts w:ascii="Times New Roman" w:eastAsia="Times New Roman" w:hAnsi="Times New Roman" w:cs="Times New Roman"/>
+          <w:sz w:val="24"/>
+          <w:szCs w:val="24"/>
+        </w:rPr>
+        <w:t>, custom tags dramatically improve the semantic meaning of HTML. A document composed of tags like &lt;user-login&gt;, &lt;product-gallery&gt;, and &lt;collapsible-panel&gt; is far more readable and self-documenting than one built from nested generic &lt;div&gt; elements. This clarity not only helps new developers understand the structure of a page more quickly but also makes debugging and maintenance more straightforward. When a problem arises with the product gallery, you know to look for the &lt;product-gallery&gt; component's code, rather than hunting through a complex and non-descriptive DOM tree. This modularity aligns with the principles of component-based architecture, a paradigm that has become dominant in modern software engineering through frameworks like React and Vue.js. Custom elements provide a way to achieve this same component-based structure in a native, framework-agnostic way.</w:t>
       </w:r>
     </w:p>
     <w:p>
       <w:pPr>
-        <w:spacing w:before="100" w:beforeAutospacing="1" w:after="100" w:afterAutospacing="1" w:line="480" w:lineRule="auto"/>
-        <w:ind w:firstLine="720"/>
-        <w:rPr>
-          <w:rFonts w:ascii="Times New Roman" w:eastAsia="Times New Roman" w:hAnsi="Times New Roman" w:cs="Times New Roman"/>
-          <w:sz w:val="24"/>
-          <w:szCs w:val="24"/>
-        </w:rPr>
-      </w:pPr>
-      <w:r>
-        <w:rPr>
-          <w:rFonts w:ascii="Times New Roman" w:eastAsia="Times New Roman" w:hAnsi="Times New Roman" w:cs="Times New Roman"/>
-          <w:sz w:val="24"/>
-          <w:szCs w:val="24"/>
-        </w:rPr>
-        <w:t>Also</w:t>
-      </w:r>
-      <w:r>
-        <w:rPr>
-          <w:rFonts w:ascii="Times New Roman" w:eastAsia="Times New Roman" w:hAnsi="Times New Roman" w:cs="Times New Roman"/>
-          <w:sz w:val="24"/>
-          <w:szCs w:val="24"/>
-        </w:rPr>
-        <w:t xml:space="preserve">, cumbersome change approval processes can have significant human and financial costs. Prosci highlights that poorly managed change can lead to project delays and budget </w:t>
-      </w:r>
-      <w:r>
-        <w:rPr>
-          <w:rFonts w:ascii="Times New Roman" w:eastAsia="Times New Roman" w:hAnsi="Times New Roman" w:cs="Times New Roman"/>
-          <w:sz w:val="24"/>
-          <w:szCs w:val="24"/>
-        </w:rPr>
-        <w:t xml:space="preserve"> </w:t>
-      </w:r>
-      <w:r>
-        <w:rPr>
-          <w:rFonts w:ascii="Times New Roman" w:eastAsia="Times New Roman" w:hAnsi="Times New Roman" w:cs="Times New Roman"/>
-          <w:sz w:val="24"/>
-          <w:szCs w:val="24"/>
-        </w:rPr>
-        <w:t xml:space="preserve">overruns due to unexpected resistance and the need for rework. In the long term, it can result in sustained productivity declines, decreased work quality, and missed efficiency gains. Perhaps most critically, a frustrating change environment can lead to the loss of valued employees, as high-performing individuals may seek more agile and empowering workplaces. Replacing these employees incurs substantial recruiting and training costs, further impacting the organization's bottom line. The cost of excessive bureaucracy extends beyond salaries; as Becker's Hospital Review notes, the U.S. economy alone wastes over $3 trillion annually on excessive bureaucracy, much of which stems from inefficient processes that consume time, energy, and resources without adding value. </w:t>
+        <w:spacing w:line="480" w:lineRule="auto"/>
+        <w:rPr>
+          <w:rFonts w:ascii="Times New Roman" w:eastAsia="Times New Roman" w:hAnsi="Times New Roman" w:cs="Times New Roman"/>
+          <w:sz w:val="24"/>
+          <w:szCs w:val="24"/>
+        </w:rPr>
+      </w:pPr>
+      <w:r>
+        <w:rPr>
+          <w:rFonts w:ascii="Times New Roman" w:eastAsia="Times New Roman" w:hAnsi="Times New Roman" w:cs="Times New Roman"/>
+          <w:sz w:val="24"/>
+          <w:szCs w:val="24"/>
+        </w:rPr>
+        <w:t xml:space="preserve">However, creating and using custom tags is not without its disadvantages. One of the historical concerns has been Search Engine Optimization, or SEO. Because the content of a custom element is rendered by JavaScript and often encapsulated in a Shadow DOM, early search engine crawlers struggled to "see" and index the content within them. While major crawlers like Googlebot have become much more adept at rendering JavaScript and indexing this content, it can still be a point of failure if not implemented carefully, according to Google Search Central, </w:t>
+      </w:r>
+      <w:proofErr w:type="gramStart"/>
+      <w:r>
+        <w:rPr>
+          <w:rFonts w:ascii="Times New Roman" w:eastAsia="Times New Roman" w:hAnsi="Times New Roman" w:cs="Times New Roman"/>
+          <w:sz w:val="24"/>
+          <w:szCs w:val="24"/>
+        </w:rPr>
+        <w:t>n.d.,.</w:t>
+      </w:r>
+      <w:proofErr w:type="gramEnd"/>
+      <w:r>
+        <w:rPr>
+          <w:rFonts w:ascii="Times New Roman" w:eastAsia="Times New Roman" w:hAnsi="Times New Roman" w:cs="Times New Roman"/>
+          <w:sz w:val="24"/>
+          <w:szCs w:val="24"/>
+        </w:rPr>
+        <w:t xml:space="preserve"> Another significant consideration is the reliance on JavaScript. </w:t>
+      </w:r>
+      <w:proofErr w:type="gramStart"/>
+      <w:r>
+        <w:rPr>
+          <w:rFonts w:ascii="Times New Roman" w:eastAsia="Times New Roman" w:hAnsi="Times New Roman" w:cs="Times New Roman"/>
+          <w:sz w:val="24"/>
+          <w:szCs w:val="24"/>
+        </w:rPr>
+        <w:t>By definition, custom</w:t>
+      </w:r>
+      <w:proofErr w:type="gramEnd"/>
+      <w:r>
+        <w:rPr>
+          <w:rFonts w:ascii="Times New Roman" w:eastAsia="Times New Roman" w:hAnsi="Times New Roman" w:cs="Times New Roman"/>
+          <w:sz w:val="24"/>
+          <w:szCs w:val="24"/>
+        </w:rPr>
+        <w:t xml:space="preserve"> elements require JavaScript to be enabled in the user's browser to function. If the JavaScript fails to load or is disabled, the custom tag will not be upgraded from a generic element, and its </w:t>
+      </w:r>
+      <w:r>
+        <w:rPr>
+          <w:rFonts w:ascii="Times New Roman" w:eastAsia="Times New Roman" w:hAnsi="Times New Roman" w:cs="Times New Roman"/>
+          <w:sz w:val="24"/>
+          <w:szCs w:val="24"/>
+        </w:rPr>
+        <w:lastRenderedPageBreak/>
+        <w:t xml:space="preserve">functionality will be lost, potentially breaking the user experience. This contrasts with standard HTML, which provides </w:t>
+      </w:r>
+      <w:r>
+        <w:rPr>
+          <w:rFonts w:ascii="Times New Roman" w:eastAsia="Times New Roman" w:hAnsi="Times New Roman" w:cs="Times New Roman"/>
+          <w:sz w:val="24"/>
+          <w:szCs w:val="24"/>
+        </w:rPr>
+        <w:t>baseline</w:t>
+      </w:r>
+      <w:r>
+        <w:rPr>
+          <w:rFonts w:ascii="Times New Roman" w:eastAsia="Times New Roman" w:hAnsi="Times New Roman" w:cs="Times New Roman"/>
+          <w:sz w:val="24"/>
+          <w:szCs w:val="24"/>
+        </w:rPr>
+        <w:t xml:space="preserve"> experience even without JavaScript.</w:t>
       </w:r>
     </w:p>
     <w:p>
       <w:pPr>
-        <w:spacing w:before="100" w:beforeAutospacing="1" w:after="100" w:afterAutospacing="1" w:line="480" w:lineRule="auto"/>
-        <w:rPr>
-          <w:rFonts w:ascii="Times New Roman" w:eastAsia="Times New Roman" w:hAnsi="Times New Roman" w:cs="Times New Roman"/>
-          <w:sz w:val="24"/>
-          <w:szCs w:val="24"/>
-        </w:rPr>
-      </w:pPr>
-      <w:r>
-        <w:rPr>
-          <w:rFonts w:ascii="Times New Roman" w:eastAsia="Times New Roman" w:hAnsi="Times New Roman" w:cs="Times New Roman"/>
-          <w:sz w:val="24"/>
-          <w:szCs w:val="24"/>
-        </w:rPr>
-        <w:t xml:space="preserve">In conclusion, while change approval processes are vital for maintaining order and managing risk, their improper implementation can be detrimental. Organizations must carefully balance control with agility, seeking to streamline workflows, empower employees, and foster a culture that embraces calculated risk-taking and continuous improvement. By doing so, they can </w:t>
-      </w:r>
-      <w:r>
-        <w:rPr>
-          <w:rFonts w:ascii="Times New Roman" w:eastAsia="Times New Roman" w:hAnsi="Times New Roman" w:cs="Times New Roman"/>
-          <w:sz w:val="24"/>
-          <w:szCs w:val="24"/>
-        </w:rPr>
-        <w:lastRenderedPageBreak/>
-        <w:t>transform change management from a potential danger into a strategic advantage, enabling them to adapt and thrive in an ever-evolving landscape.</w:t>
+        <w:spacing w:line="480" w:lineRule="auto"/>
+        <w:rPr>
+          <w:rFonts w:ascii="Times New Roman" w:eastAsia="Times New Roman" w:hAnsi="Times New Roman" w:cs="Times New Roman"/>
+          <w:sz w:val="24"/>
+          <w:szCs w:val="24"/>
+        </w:rPr>
+      </w:pPr>
+      <w:r>
+        <w:rPr>
+          <w:rFonts w:ascii="Times New Roman" w:eastAsia="Times New Roman" w:hAnsi="Times New Roman" w:cs="Times New Roman"/>
+          <w:sz w:val="24"/>
+          <w:szCs w:val="24"/>
+        </w:rPr>
+        <w:t xml:space="preserve">Developing custom tags also introduces a layer of complexity. To be correctly implemented, a custom element must follow a specific set of requirements. First, its name must contain a hyphen, e.g., my-tag, a rule that ensures forward compatibility and prevents conflicts with any future official HTML tags. Second, it must be defined in JavaScript using the </w:t>
+      </w:r>
+      <w:proofErr w:type="spellStart"/>
+      <w:r>
+        <w:rPr>
+          <w:rFonts w:ascii="Times New Roman" w:eastAsia="Times New Roman" w:hAnsi="Times New Roman" w:cs="Times New Roman"/>
+          <w:sz w:val="24"/>
+          <w:szCs w:val="24"/>
+        </w:rPr>
+        <w:t>customElements.define</w:t>
+      </w:r>
+      <w:proofErr w:type="spellEnd"/>
+      <w:r>
+        <w:rPr>
+          <w:rFonts w:ascii="Times New Roman" w:eastAsia="Times New Roman" w:hAnsi="Times New Roman" w:cs="Times New Roman"/>
+          <w:sz w:val="24"/>
+          <w:szCs w:val="24"/>
+        </w:rPr>
+        <w:t xml:space="preserve">, method, which associates the tag name with a JavaScript class. This class must extend the base </w:t>
+      </w:r>
+      <w:proofErr w:type="spellStart"/>
+      <w:r>
+        <w:rPr>
+          <w:rFonts w:ascii="Times New Roman" w:eastAsia="Times New Roman" w:hAnsi="Times New Roman" w:cs="Times New Roman"/>
+          <w:sz w:val="24"/>
+          <w:szCs w:val="24"/>
+        </w:rPr>
+        <w:t>HTMLElement</w:t>
+      </w:r>
+      <w:proofErr w:type="spellEnd"/>
+      <w:r>
+        <w:rPr>
+          <w:rFonts w:ascii="Times New Roman" w:eastAsia="Times New Roman" w:hAnsi="Times New Roman" w:cs="Times New Roman"/>
+          <w:sz w:val="24"/>
+          <w:szCs w:val="24"/>
+        </w:rPr>
+        <w:t xml:space="preserve"> class, giving it the properties and methods of a standard HTML element. Within this class, developers can hook into "lifecycle callbacks" such as </w:t>
+      </w:r>
+      <w:proofErr w:type="spellStart"/>
+      <w:proofErr w:type="gramStart"/>
+      <w:r>
+        <w:rPr>
+          <w:rFonts w:ascii="Times New Roman" w:eastAsia="Times New Roman" w:hAnsi="Times New Roman" w:cs="Times New Roman"/>
+          <w:sz w:val="24"/>
+          <w:szCs w:val="24"/>
+        </w:rPr>
+        <w:t>connectedCallback</w:t>
+      </w:r>
+      <w:proofErr w:type="spellEnd"/>
+      <w:r>
+        <w:rPr>
+          <w:rFonts w:ascii="Times New Roman" w:eastAsia="Times New Roman" w:hAnsi="Times New Roman" w:cs="Times New Roman"/>
+          <w:sz w:val="24"/>
+          <w:szCs w:val="24"/>
+        </w:rPr>
+        <w:t>,,</w:t>
+      </w:r>
+      <w:proofErr w:type="gramEnd"/>
+      <w:r>
+        <w:rPr>
+          <w:rFonts w:ascii="Times New Roman" w:eastAsia="Times New Roman" w:hAnsi="Times New Roman" w:cs="Times New Roman"/>
+          <w:sz w:val="24"/>
+          <w:szCs w:val="24"/>
+        </w:rPr>
+        <w:t xml:space="preserve"> fired when the element is added to the DOM, </w:t>
+      </w:r>
+      <w:proofErr w:type="spellStart"/>
+      <w:proofErr w:type="gramStart"/>
+      <w:r>
+        <w:rPr>
+          <w:rFonts w:ascii="Times New Roman" w:eastAsia="Times New Roman" w:hAnsi="Times New Roman" w:cs="Times New Roman"/>
+          <w:sz w:val="24"/>
+          <w:szCs w:val="24"/>
+        </w:rPr>
+        <w:t>disconnectedCallback</w:t>
+      </w:r>
+      <w:proofErr w:type="spellEnd"/>
+      <w:r>
+        <w:rPr>
+          <w:rFonts w:ascii="Times New Roman" w:eastAsia="Times New Roman" w:hAnsi="Times New Roman" w:cs="Times New Roman"/>
+          <w:sz w:val="24"/>
+          <w:szCs w:val="24"/>
+        </w:rPr>
+        <w:t>,,</w:t>
+      </w:r>
+      <w:proofErr w:type="gramEnd"/>
+      <w:r>
+        <w:rPr>
+          <w:rFonts w:ascii="Times New Roman" w:eastAsia="Times New Roman" w:hAnsi="Times New Roman" w:cs="Times New Roman"/>
+          <w:sz w:val="24"/>
+          <w:szCs w:val="24"/>
+        </w:rPr>
+        <w:t xml:space="preserve"> fired when removed, and </w:t>
+      </w:r>
+      <w:proofErr w:type="spellStart"/>
+      <w:proofErr w:type="gramStart"/>
+      <w:r>
+        <w:rPr>
+          <w:rFonts w:ascii="Times New Roman" w:eastAsia="Times New Roman" w:hAnsi="Times New Roman" w:cs="Times New Roman"/>
+          <w:sz w:val="24"/>
+          <w:szCs w:val="24"/>
+        </w:rPr>
+        <w:t>attributeChangedCallback</w:t>
+      </w:r>
+      <w:proofErr w:type="spellEnd"/>
+      <w:r>
+        <w:rPr>
+          <w:rFonts w:ascii="Times New Roman" w:eastAsia="Times New Roman" w:hAnsi="Times New Roman" w:cs="Times New Roman"/>
+          <w:sz w:val="24"/>
+          <w:szCs w:val="24"/>
+        </w:rPr>
+        <w:t>,,</w:t>
+      </w:r>
+      <w:proofErr w:type="gramEnd"/>
+      <w:r>
+        <w:rPr>
+          <w:rFonts w:ascii="Times New Roman" w:eastAsia="Times New Roman" w:hAnsi="Times New Roman" w:cs="Times New Roman"/>
+          <w:sz w:val="24"/>
+          <w:szCs w:val="24"/>
+        </w:rPr>
+        <w:t xml:space="preserve"> fired when an observed attribute changes. Managing the state and properties of these components can become complex, especially when they need to interact with each other, which is why many large-scale projects still turn </w:t>
+      </w:r>
+      <w:proofErr w:type="gramStart"/>
+      <w:r>
+        <w:rPr>
+          <w:rFonts w:ascii="Times New Roman" w:eastAsia="Times New Roman" w:hAnsi="Times New Roman" w:cs="Times New Roman"/>
+          <w:sz w:val="24"/>
+          <w:szCs w:val="24"/>
+        </w:rPr>
+        <w:t>to</w:t>
+      </w:r>
+      <w:proofErr w:type="gramEnd"/>
+      <w:r>
+        <w:rPr>
+          <w:rFonts w:ascii="Times New Roman" w:eastAsia="Times New Roman" w:hAnsi="Times New Roman" w:cs="Times New Roman"/>
+          <w:sz w:val="24"/>
+          <w:szCs w:val="24"/>
+        </w:rPr>
+        <w:t xml:space="preserve"> mature frameworks that provide more robust state management solutions out of the box.</w:t>
       </w:r>
     </w:p>
     <w:p>
       <w:pPr>
-        <w:spacing w:before="100" w:beforeAutospacing="1" w:after="100" w:afterAutospacing="1" w:line="480" w:lineRule="auto"/>
-        <w:rPr>
-          <w:rFonts w:ascii="Times New Roman" w:eastAsia="Times New Roman" w:hAnsi="Times New Roman" w:cs="Times New Roman"/>
-          <w:sz w:val="24"/>
-          <w:szCs w:val="24"/>
-        </w:rPr>
-      </w:pPr>
+        <w:spacing w:line="480" w:lineRule="auto"/>
+        <w:ind w:firstLine="720"/>
+        <w:rPr>
+          <w:rFonts w:ascii="Times New Roman" w:eastAsia="Times New Roman" w:hAnsi="Times New Roman" w:cs="Times New Roman"/>
+          <w:sz w:val="24"/>
+          <w:szCs w:val="24"/>
+        </w:rPr>
+      </w:pPr>
+      <w:r>
+        <w:rPr>
+          <w:rFonts w:ascii="Times New Roman" w:eastAsia="Times New Roman" w:hAnsi="Times New Roman" w:cs="Times New Roman"/>
+          <w:sz w:val="24"/>
+          <w:szCs w:val="24"/>
+        </w:rPr>
+        <w:t xml:space="preserve">In my opinion, custom tags are a powerful tool that should be used judiciously. I see them as an ideal solution for creating a design system or a library of shared components that need to be used across different projects or even different frameworks. Their framework-agnostic nature means a &lt;company-button&gt; or &lt;standard-header&gt; component could be developed once and used in a React project, a Vue project, and a simple static HTML page without modification. This is a massive win for consistency and efficiency in large organizations. However, for a small, simple website or a project that is already deeply invested in a single framework like React, the benefits might not outweigh the development overhead. </w:t>
+      </w:r>
+      <w:proofErr w:type="spellStart"/>
+      <w:r>
+        <w:rPr>
+          <w:rFonts w:ascii="Times New Roman" w:eastAsia="Times New Roman" w:hAnsi="Times New Roman" w:cs="Times New Roman"/>
+          <w:sz w:val="24"/>
+          <w:szCs w:val="24"/>
+        </w:rPr>
+        <w:t>React's</w:t>
+      </w:r>
+      <w:proofErr w:type="spellEnd"/>
+      <w:r>
+        <w:rPr>
+          <w:rFonts w:ascii="Times New Roman" w:eastAsia="Times New Roman" w:hAnsi="Times New Roman" w:cs="Times New Roman"/>
+          <w:sz w:val="24"/>
+          <w:szCs w:val="24"/>
+        </w:rPr>
+        <w:t xml:space="preserve"> own component model is already so powerful and well-integrated that introducing native custom elements could feel redundant. </w:t>
+      </w:r>
+      <w:r>
+        <w:rPr>
+          <w:rFonts w:ascii="Times New Roman" w:eastAsia="Times New Roman" w:hAnsi="Times New Roman" w:cs="Times New Roman"/>
+          <w:sz w:val="24"/>
+          <w:szCs w:val="24"/>
+        </w:rPr>
+        <w:lastRenderedPageBreak/>
+        <w:t>Therefore, I would avoid them for small-scale, single-framework projects but would strongly consider them for building a reusable, long-lasting library of UI components intended for wide distribution.</w:t>
+      </w:r>
     </w:p>
     <w:p>
       <w:pPr>
-        <w:spacing w:before="100" w:beforeAutospacing="1" w:after="100" w:afterAutospacing="1" w:line="480" w:lineRule="auto"/>
-        <w:rPr>
-          <w:rFonts w:ascii="Times New Roman" w:eastAsia="Times New Roman" w:hAnsi="Times New Roman" w:cs="Times New Roman"/>
-          <w:sz w:val="24"/>
-          <w:szCs w:val="24"/>
-        </w:rPr>
-      </w:pPr>
-      <w:r>
-        <w:rPr>
-          <w:rFonts w:ascii="Times New Roman" w:eastAsia="Times New Roman" w:hAnsi="Times New Roman" w:cs="Times New Roman"/>
-          <w:sz w:val="24"/>
-          <w:szCs w:val="24"/>
-        </w:rPr>
-        <w:t>https://github.com/JonDavis8712/csd-380</w:t>
+        <w:spacing w:line="480" w:lineRule="auto"/>
+        <w:ind w:firstLine="720"/>
+        <w:rPr>
+          <w:rFonts w:ascii="Times New Roman" w:eastAsia="Times New Roman" w:hAnsi="Times New Roman" w:cs="Times New Roman"/>
+          <w:sz w:val="24"/>
+          <w:szCs w:val="24"/>
+        </w:rPr>
+      </w:pPr>
+      <w:r>
+        <w:rPr>
+          <w:rFonts w:ascii="Times New Roman" w:eastAsia="Times New Roman" w:hAnsi="Times New Roman" w:cs="Times New Roman"/>
+          <w:sz w:val="24"/>
+          <w:szCs w:val="24"/>
+        </w:rPr>
+        <w:t>In conclusion, custom tags offer a native, standardized way to bring the benefits of component-based architecture to the web. They promote reusability, encapsulation, and semantic clarity, allowing developers to build more manageable and scalable applications. Yet, these advantages must be weighed against the challenges, including potential SEO hurdles, a hard dependency on JavaScript, and the inherent complexity of their development lifecycle. The decision to use them should be a strategic one, based on the long-term goals of a project, the need for framework interoperability, and the scale of the application being built.</w:t>
       </w:r>
     </w:p>
     <w:p>
       <w:pPr>
-        <w:spacing w:before="100" w:beforeAutospacing="1" w:after="100" w:afterAutospacing="1" w:line="480" w:lineRule="auto"/>
-        <w:rPr>
-          <w:rFonts w:ascii="Times New Roman" w:eastAsia="Times New Roman" w:hAnsi="Times New Roman" w:cs="Times New Roman"/>
-          <w:sz w:val="24"/>
-          <w:szCs w:val="24"/>
-        </w:rPr>
-      </w:pPr>
-      <w:r>
-        <w:rPr>
-          <w:rFonts w:ascii="Times New Roman" w:eastAsia="Times New Roman" w:hAnsi="Times New Roman" w:cs="Times New Roman"/>
-          <w:sz w:val="24"/>
-          <w:szCs w:val="24"/>
-        </w:rPr>
-        <w:t xml:space="preserve">Agile Academy. ("Simplify or Stagnate: Why Bureaucracy is Holding Your Business Back"). (n.d.). Retrieved from </w:t>
-      </w:r>
-      <w:r>
-        <w:rPr>
-          <w:rFonts w:ascii="Times New Roman" w:eastAsia="Times New Roman" w:hAnsi="Times New Roman" w:cs="Times New Roman"/>
-          <w:sz w:val="24"/>
-          <w:szCs w:val="24"/>
-        </w:rPr>
-        <w:t xml:space="preserve">https://www.agile-academy.com/en/organizational-development/simplify-or-stagnate-why-bureaucracy-is-holding-your-business-back/ </w:t>
+        <w:spacing w:line="480" w:lineRule="auto"/>
+        <w:rPr>
+          <w:rFonts w:ascii="Times New Roman" w:eastAsia="Times New Roman" w:hAnsi="Times New Roman" w:cs="Times New Roman"/>
+          <w:sz w:val="24"/>
+          <w:szCs w:val="24"/>
+        </w:rPr>
+      </w:pPr>
+      <w:r>
+        <w:rPr>
+          <w:rFonts w:ascii="Times New Roman" w:eastAsia="Times New Roman" w:hAnsi="Times New Roman" w:cs="Times New Roman"/>
+          <w:sz w:val="24"/>
+          <w:szCs w:val="24"/>
+        </w:rPr>
+        <w:t>References</w:t>
       </w:r>
     </w:p>
     <w:p>
       <w:pPr>
-        <w:spacing w:before="100" w:beforeAutospacing="1" w:after="100" w:afterAutospacing="1" w:line="480" w:lineRule="auto"/>
-        <w:rPr>
-          <w:rFonts w:ascii="Times New Roman" w:eastAsia="Times New Roman" w:hAnsi="Times New Roman" w:cs="Times New Roman"/>
-          <w:sz w:val="24"/>
-          <w:szCs w:val="24"/>
-        </w:rPr>
-      </w:pPr>
-      <w:r>
-        <w:rPr>
-          <w:rFonts w:ascii="Times New Roman" w:eastAsia="Times New Roman" w:hAnsi="Times New Roman" w:cs="Times New Roman"/>
-          <w:sz w:val="24"/>
-          <w:szCs w:val="24"/>
-        </w:rPr>
-        <w:t>Becker's Hospital Review. ("7 symptoms of excessive bureaucracy"). (n.d.). Retrieved from</w:t>
-      </w:r>
+        <w:spacing w:line="480" w:lineRule="auto"/>
+        <w:ind w:left="720"/>
+        <w:rPr>
+          <w:rFonts w:ascii="Times New Roman" w:eastAsia="Times New Roman" w:hAnsi="Times New Roman" w:cs="Times New Roman"/>
+          <w:sz w:val="24"/>
+          <w:szCs w:val="24"/>
+        </w:rPr>
+      </w:pPr>
+      <w:r>
+        <w:rPr>
+          <w:rFonts w:ascii="Times New Roman" w:eastAsia="Times New Roman" w:hAnsi="Times New Roman" w:cs="Times New Roman"/>
+          <w:sz w:val="24"/>
+          <w:szCs w:val="24"/>
+        </w:rPr>
+        <w:t xml:space="preserve">Google Search Central. </w:t>
+      </w:r>
+      <w:proofErr w:type="gramStart"/>
+      <w:r>
+        <w:rPr>
+          <w:rFonts w:ascii="Times New Roman" w:eastAsia="Times New Roman" w:hAnsi="Times New Roman" w:cs="Times New Roman"/>
+          <w:sz w:val="24"/>
+          <w:szCs w:val="24"/>
+        </w:rPr>
+        <w:t>,n.d.,.</w:t>
+      </w:r>
+      <w:proofErr w:type="gramEnd"/>
       <w:r>
         <w:rPr>
           <w:rFonts w:ascii="Times New Roman" w:eastAsia="Times New Roman" w:hAnsi="Times New Roman" w:cs="Times New Roman"/>
@@ -339,29 +487,79 @@
       <w:r>
         <w:rPr>
           <w:rFonts w:ascii="Times New Roman" w:eastAsia="Times New Roman" w:hAnsi="Times New Roman" w:cs="Times New Roman"/>
-          <w:sz w:val="24"/>
-          <w:szCs w:val="24"/>
-        </w:rPr>
-        <w:t>https://www.beckershospitalreview.com/hospital-management-administration/7-symptoms-of-excessive-bureaucracy/</w:t>
-      </w:r>
+          <w:i/>
+          <w:iCs/>
+          <w:sz w:val="24"/>
+          <w:szCs w:val="24"/>
+        </w:rPr>
+        <w:t>Understand the JavaScript SEO basics</w:t>
+      </w:r>
+      <w:r>
+        <w:rPr>
+          <w:rFonts w:ascii="Times New Roman" w:eastAsia="Times New Roman" w:hAnsi="Times New Roman" w:cs="Times New Roman"/>
+          <w:sz w:val="24"/>
+          <w:szCs w:val="24"/>
+        </w:rPr>
+        <w:t xml:space="preserve">. Retrieved from </w:t>
+      </w:r>
+      <w:hyperlink r:id="rId7" w:tooltip="null" w:history="1">
+        <w:r>
+          <w:rPr>
+            <w:rStyle w:val="Hyperlink"/>
+            <w:rFonts w:ascii="Times New Roman" w:eastAsia="Times New Roman" w:hAnsi="Times New Roman" w:cs="Times New Roman"/>
+            <w:sz w:val="24"/>
+            <w:szCs w:val="24"/>
+          </w:rPr>
+          <w:t>https://developers.google.com/search/doc</w:t>
+        </w:r>
+        <w:r>
+          <w:rPr>
+            <w:rStyle w:val="Hyperlink"/>
+            <w:rFonts w:ascii="Times New Roman" w:eastAsia="Times New Roman" w:hAnsi="Times New Roman" w:cs="Times New Roman"/>
+            <w:sz w:val="24"/>
+            <w:szCs w:val="24"/>
+          </w:rPr>
+          <w:t>s</w:t>
+        </w:r>
+        <w:r>
+          <w:rPr>
+            <w:rStyle w:val="Hyperlink"/>
+            <w:rFonts w:ascii="Times New Roman" w:eastAsia="Times New Roman" w:hAnsi="Times New Roman" w:cs="Times New Roman"/>
+            <w:sz w:val="24"/>
+            <w:szCs w:val="24"/>
+          </w:rPr>
+          <w:t>/crawling-indexing/javascript/javascript-seo-basics</w:t>
+        </w:r>
+      </w:hyperlink>
     </w:p>
     <w:p>
       <w:pPr>
-        <w:spacing w:before="100" w:beforeAutospacing="1" w:after="100" w:afterAutospacing="1" w:line="480" w:lineRule="auto"/>
-        <w:rPr>
-          <w:rFonts w:ascii="Times New Roman" w:eastAsia="Times New Roman" w:hAnsi="Times New Roman" w:cs="Times New Roman"/>
-          <w:sz w:val="24"/>
-          <w:szCs w:val="24"/>
-        </w:rPr>
-      </w:pPr>
-      <w:r>
-        <w:rPr>
-          <w:rFonts w:ascii="Times New Roman" w:eastAsia="Times New Roman" w:hAnsi="Times New Roman" w:cs="Times New Roman"/>
-          <w:sz w:val="24"/>
-          <w:szCs w:val="24"/>
-        </w:rPr>
-        <w:t>LaunchDarkly. ("The downsides of heavy change management"). (n.d.). Retrieved from</w:t>
-      </w:r>
+        <w:spacing w:line="480" w:lineRule="auto"/>
+        <w:ind w:left="720"/>
+        <w:rPr>
+          <w:rFonts w:ascii="Times New Roman" w:eastAsia="Times New Roman" w:hAnsi="Times New Roman" w:cs="Times New Roman"/>
+          <w:sz w:val="24"/>
+          <w:szCs w:val="24"/>
+        </w:rPr>
+      </w:pPr>
+      <w:r>
+        <w:rPr>
+          <w:rFonts w:ascii="Times New Roman" w:eastAsia="Times New Roman" w:hAnsi="Times New Roman" w:cs="Times New Roman"/>
+          <w:sz w:val="24"/>
+          <w:szCs w:val="24"/>
+        </w:rPr>
+        <w:t xml:space="preserve">MDN Web Docs. </w:t>
+      </w:r>
+      <w:proofErr w:type="gramStart"/>
+      <w:r>
+        <w:rPr>
+          <w:rFonts w:ascii="Times New Roman" w:eastAsia="Times New Roman" w:hAnsi="Times New Roman" w:cs="Times New Roman"/>
+          <w:sz w:val="24"/>
+          <w:szCs w:val="24"/>
+        </w:rPr>
+        <w:t>,2023,.</w:t>
+      </w:r>
+      <w:proofErr w:type="gramEnd"/>
       <w:r>
         <w:rPr>
           <w:rFonts w:ascii="Times New Roman" w:eastAsia="Times New Roman" w:hAnsi="Times New Roman" w:cs="Times New Roman"/>
@@ -373,50 +571,35 @@
       <w:r>
         <w:rPr>
           <w:rFonts w:ascii="Times New Roman" w:eastAsia="Times New Roman" w:hAnsi="Times New Roman" w:cs="Times New Roman"/>
-          <w:sz w:val="24"/>
-          <w:szCs w:val="24"/>
-        </w:rPr>
-        <w:t>https://launchdarkly.com/guides/reconciling-change-management-and-continuous-delivery/the-downsides-of-heavy-change-management/</w:t>
-      </w:r>
+          <w:i/>
+          <w:iCs/>
+          <w:sz w:val="24"/>
+          <w:szCs w:val="24"/>
+        </w:rPr>
+        <w:t>Using custom elements</w:t>
+      </w:r>
+      <w:r>
+        <w:rPr>
+          <w:rFonts w:ascii="Times New Roman" w:eastAsia="Times New Roman" w:hAnsi="Times New Roman" w:cs="Times New Roman"/>
+          <w:sz w:val="24"/>
+          <w:szCs w:val="24"/>
+        </w:rPr>
+        <w:t xml:space="preserve">. Retrieved from </w:t>
+      </w:r>
+      <w:hyperlink r:id="rId8" w:tooltip="null" w:history="1">
+        <w:r>
+          <w:rPr>
+            <w:rStyle w:val="Hyperlink"/>
+            <w:rFonts w:ascii="Times New Roman" w:eastAsia="Times New Roman" w:hAnsi="Times New Roman" w:cs="Times New Roman"/>
+            <w:sz w:val="24"/>
+            <w:szCs w:val="24"/>
+          </w:rPr>
+          <w:t>https://developer.mozilla.org/en-US/docs/Web/API/Web_components/Using_custom_elements</w:t>
+        </w:r>
+      </w:hyperlink>
     </w:p>
     <w:p>
       <w:pPr>
-        <w:spacing w:before="100" w:beforeAutospacing="1" w:after="100" w:afterAutospacing="1" w:line="480" w:lineRule="auto"/>
-        <w:rPr>
-          <w:rFonts w:ascii="Times New Roman" w:eastAsia="Times New Roman" w:hAnsi="Times New Roman" w:cs="Times New Roman"/>
-          <w:sz w:val="24"/>
-          <w:szCs w:val="24"/>
-        </w:rPr>
-      </w:pPr>
-      <w:r>
-        <w:rPr>
-          <w:rFonts w:ascii="Times New Roman" w:eastAsia="Times New Roman" w:hAnsi="Times New Roman" w:cs="Times New Roman"/>
-          <w:sz w:val="24"/>
-          <w:szCs w:val="24"/>
-        </w:rPr>
-        <w:t xml:space="preserve">Prosci. ("The Real Costs of Poorly Managed Change"). (n.d.). Retrieved from </w:t>
-      </w:r>
-      <w:r>
-        <w:rPr>
-          <w:rFonts w:ascii="Times New Roman" w:eastAsia="Times New Roman" w:hAnsi="Times New Roman" w:cs="Times New Roman"/>
-          <w:sz w:val="24"/>
-          <w:szCs w:val="24"/>
-        </w:rPr>
-        <w:t>https://www.prosci.com/blog/the-costs-risks-of-poorly-managed-change</w:t>
-      </w:r>
-    </w:p>
-    <w:p>
-      <w:pPr>
-        <w:spacing w:before="100" w:beforeAutospacing="1" w:after="100" w:afterAutospacing="1" w:line="480" w:lineRule="auto"/>
-        <w:rPr>
-          <w:rFonts w:ascii="Times New Roman" w:eastAsia="Times New Roman" w:hAnsi="Times New Roman" w:cs="Times New Roman"/>
-          <w:sz w:val="24"/>
-          <w:szCs w:val="24"/>
-        </w:rPr>
-      </w:pPr>
-    </w:p>
-    <w:p>
-      <w:pPr>
         <w:spacing w:line="480" w:lineRule="auto"/>
         <w:rPr>
           <w:sz w:val="24"/>
@@ -425,7 +608,7 @@
       </w:pPr>
     </w:p>
     <w:sectPr>
-      <w:headerReference w:type="default" r:id="rId6"/>
+      <w:headerReference w:type="default" r:id="rId9"/>
       <w:pgSz w:w="12240" w:h="15840"/>
       <w:pgMar w:top="1440" w:right="1440" w:bottom="1440" w:left="1440" w:header="720" w:footer="720" w:gutter="0"/>
       <w:cols w:space="720"/>
@@ -511,7 +694,7 @@
       <w:t xml:space="preserve">Module </w:t>
     </w:r>
     <w:r>
-      <w:t>6</w:t>
+      <w:t>10</w:t>
     </w:r>
     <w:r>
       <w:tab/>
@@ -520,22 +703,176 @@
       <w:tab/>
     </w:r>
     <w:r>
-      <w:t>June</w:t>
+      <w:t>July</w:t>
     </w:r>
     <w:r>
       <w:t xml:space="preserve"> </w:t>
     </w:r>
     <w:r>
-      <w:t>2</w:t>
-    </w:r>
-    <w:r>
-      <w:t>9</w:t>
+      <w:t>14</w:t>
     </w:r>
     <w:r>
       <w:t>, 2025</w:t>
     </w:r>
   </w:p>
 </w:hdr>
+</file>
+
+<file path=word/numbering.xml><?xml version="1.0" encoding="utf-8"?>
+<w:numbering xmlns:wpc="http://schemas.microsoft.com/office/word/2010/wordprocessingCanvas" xmlns:cx="http://schemas.microsoft.com/office/drawing/2014/chartex" xmlns:cx1="http://schemas.microsoft.com/office/drawing/2015/9/8/chartex" xmlns:cx2="http://schemas.microsoft.com/office/drawing/2015/10/21/chartex" xmlns:cx3="http://schemas.microsoft.com/office/drawing/2016/5/9/chartex" xmlns:cx4="http://schemas.microsoft.com/office/drawing/2016/5/10/chartex" xmlns:cx5="http://schemas.microsoft.com/office/drawing/2016/5/11/chartex" xmlns:cx6="http://schemas.microsoft.com/office/drawing/2016/5/12/chartex" xmlns:cx7="http://schemas.microsoft.com/office/drawing/2016/5/13/chartex" xmlns:cx8="http://schemas.microsoft.com/office/drawing/2016/5/14/chartex" xmlns:mc="http://schemas.openxmlformats.org/markup-compatibility/2006" xmlns:aink="http://schemas.microsoft.com/office/drawing/2016/ink" xmlns:am3d="http://schemas.microsoft.com/office/drawing/2017/model3d" xmlns:o="urn:schemas-microsoft-com:office:office" xmlns:oel="http://schemas.microsoft.com/office/2019/extlst" xmlns:r="http://schemas.openxmlformats.org/officeDocument/2006/relationships" xmlns:m="http://schemas.openxmlformats.org/officeDocument/2006/math" xmlns:v="urn:schemas-microsoft-com:vml" xmlns:wp14="http://schemas.microsoft.com/office/word/2010/wordprocessingDrawing" xmlns:wp="http://schemas.openxmlformats.org/drawingml/2006/wordprocessingDrawing" xmlns:w10="urn:schemas-microsoft-com:office:word" xmlns:w="http://schemas.openxmlformats.org/wordprocessingml/2006/main" xmlns:w14="http://schemas.microsoft.com/office/word/2010/wordml" xmlns:w15="http://schemas.microsoft.com/office/word/2012/wordml" xmlns:w16cex="http://schemas.microsoft.com/office/word/2018/wordml/cex" xmlns:w16cid="http://schemas.microsoft.com/office/word/2016/wordml/cid" xmlns:w16="http://schemas.microsoft.com/office/word/2018/wordml" xmlns:w16du="http://schemas.microsoft.com/office/word/2023/wordml/word16du" xmlns:w16sdtdh="http://schemas.microsoft.com/office/word/2020/wordml/sdtdatahash" xmlns:w16sdtfl="http://schemas.microsoft.com/office/word/2024/wordml/sdtformatlock" xmlns:w16se="http://schemas.microsoft.com/office/word/2015/wordml/symex" xmlns:wpg="http://schemas.microsoft.com/office/word/2010/wordprocessingGroup" xmlns:wpi="http://schemas.microsoft.com/office/word/2010/wordprocessingInk" xmlns:wne="http://schemas.microsoft.com/office/word/2006/wordml" xmlns:wps="http://schemas.microsoft.com/office/word/2010/wordprocessingShape" mc:Ignorable="w14 w15 w16se w16cid w16 w16cex w16sdtdh w16sdtfl w16du wp14">
+  <w:abstractNum w:abstractNumId="0" w15:restartNumberingAfterBreak="0">
+    <w:nsid w:val="63F63229"/>
+    <w:multiLevelType w:val="multilevel"/>
+    <w:tmpl w:val="3BE8B950"/>
+    <w:lvl w:ilvl="0">
+      <w:start w:val="1"/>
+      <w:numFmt w:val="bullet"/>
+      <w:lvlText w:val=""/>
+      <w:lvlJc w:val="left"/>
+      <w:pPr>
+        <w:tabs>
+          <w:tab w:val="num" w:pos="720"/>
+        </w:tabs>
+        <w:ind w:left="720" w:hanging="360"/>
+      </w:pPr>
+      <w:rPr>
+        <w:rFonts w:ascii="Symbol" w:hAnsi="Symbol" w:hint="default"/>
+        <w:sz w:val="20"/>
+      </w:rPr>
+    </w:lvl>
+    <w:lvl w:ilvl="1" w:tentative="1">
+      <w:start w:val="1"/>
+      <w:numFmt w:val="bullet"/>
+      <w:lvlText w:val="o"/>
+      <w:lvlJc w:val="left"/>
+      <w:pPr>
+        <w:tabs>
+          <w:tab w:val="num" w:pos="1440"/>
+        </w:tabs>
+        <w:ind w:left="1440" w:hanging="360"/>
+      </w:pPr>
+      <w:rPr>
+        <w:rFonts w:ascii="Courier New" w:hAnsi="Courier New" w:hint="default"/>
+        <w:sz w:val="20"/>
+      </w:rPr>
+    </w:lvl>
+    <w:lvl w:ilvl="2" w:tentative="1">
+      <w:start w:val="1"/>
+      <w:numFmt w:val="bullet"/>
+      <w:lvlText w:val=""/>
+      <w:lvlJc w:val="left"/>
+      <w:pPr>
+        <w:tabs>
+          <w:tab w:val="num" w:pos="2160"/>
+        </w:tabs>
+        <w:ind w:left="2160" w:hanging="360"/>
+      </w:pPr>
+      <w:rPr>
+        <w:rFonts w:ascii="Wingdings" w:hAnsi="Wingdings" w:hint="default"/>
+        <w:sz w:val="20"/>
+      </w:rPr>
+    </w:lvl>
+    <w:lvl w:ilvl="3" w:tentative="1">
+      <w:start w:val="1"/>
+      <w:numFmt w:val="bullet"/>
+      <w:lvlText w:val=""/>
+      <w:lvlJc w:val="left"/>
+      <w:pPr>
+        <w:tabs>
+          <w:tab w:val="num" w:pos="2880"/>
+        </w:tabs>
+        <w:ind w:left="2880" w:hanging="360"/>
+      </w:pPr>
+      <w:rPr>
+        <w:rFonts w:ascii="Wingdings" w:hAnsi="Wingdings" w:hint="default"/>
+        <w:sz w:val="20"/>
+      </w:rPr>
+    </w:lvl>
+    <w:lvl w:ilvl="4" w:tentative="1">
+      <w:start w:val="1"/>
+      <w:numFmt w:val="bullet"/>
+      <w:lvlText w:val=""/>
+      <w:lvlJc w:val="left"/>
+      <w:pPr>
+        <w:tabs>
+          <w:tab w:val="num" w:pos="3600"/>
+        </w:tabs>
+        <w:ind w:left="3600" w:hanging="360"/>
+      </w:pPr>
+      <w:rPr>
+        <w:rFonts w:ascii="Wingdings" w:hAnsi="Wingdings" w:hint="default"/>
+        <w:sz w:val="20"/>
+      </w:rPr>
+    </w:lvl>
+    <w:lvl w:ilvl="5" w:tentative="1">
+      <w:start w:val="1"/>
+      <w:numFmt w:val="bullet"/>
+      <w:lvlText w:val=""/>
+      <w:lvlJc w:val="left"/>
+      <w:pPr>
+        <w:tabs>
+          <w:tab w:val="num" w:pos="4320"/>
+        </w:tabs>
+        <w:ind w:left="4320" w:hanging="360"/>
+      </w:pPr>
+      <w:rPr>
+        <w:rFonts w:ascii="Wingdings" w:hAnsi="Wingdings" w:hint="default"/>
+        <w:sz w:val="20"/>
+      </w:rPr>
+    </w:lvl>
+    <w:lvl w:ilvl="6" w:tentative="1">
+      <w:start w:val="1"/>
+      <w:numFmt w:val="bullet"/>
+      <w:lvlText w:val=""/>
+      <w:lvlJc w:val="left"/>
+      <w:pPr>
+        <w:tabs>
+          <w:tab w:val="num" w:pos="5040"/>
+        </w:tabs>
+        <w:ind w:left="5040" w:hanging="360"/>
+      </w:pPr>
+      <w:rPr>
+        <w:rFonts w:ascii="Wingdings" w:hAnsi="Wingdings" w:hint="default"/>
+        <w:sz w:val="20"/>
+      </w:rPr>
+    </w:lvl>
+    <w:lvl w:ilvl="7" w:tentative="1">
+      <w:start w:val="1"/>
+      <w:numFmt w:val="bullet"/>
+      <w:lvlText w:val=""/>
+      <w:lvlJc w:val="left"/>
+      <w:pPr>
+        <w:tabs>
+          <w:tab w:val="num" w:pos="5760"/>
+        </w:tabs>
+        <w:ind w:left="5760" w:hanging="360"/>
+      </w:pPr>
+      <w:rPr>
+        <w:rFonts w:ascii="Wingdings" w:hAnsi="Wingdings" w:hint="default"/>
+        <w:sz w:val="20"/>
+      </w:rPr>
+    </w:lvl>
+    <w:lvl w:ilvl="8" w:tentative="1">
+      <w:start w:val="1"/>
+      <w:numFmt w:val="bullet"/>
+      <w:lvlText w:val=""/>
+      <w:lvlJc w:val="left"/>
+      <w:pPr>
+        <w:tabs>
+          <w:tab w:val="num" w:pos="6480"/>
+        </w:tabs>
+        <w:ind w:left="6480" w:hanging="360"/>
+      </w:pPr>
+      <w:rPr>
+        <w:rFonts w:ascii="Wingdings" w:hAnsi="Wingdings" w:hint="default"/>
+        <w:sz w:val="20"/>
+      </w:rPr>
+    </w:lvl>
+  </w:abstractNum>
+  <w:num w:numId="1" w16cid:durableId="1622296388">
+    <w:abstractNumId w:val="0"/>
+  </w:num>
+</w:numbering>
 </file>
 
 <file path=word/styles.xml><?xml version="1.0" encoding="utf-8"?>
@@ -940,7 +1277,6 @@
   <w:style w:type="character" w:default="1" w:styleId="DefaultParagraphFont">
     <w:name w:val="Default Paragraph Font"/>
     <w:uiPriority w:val="1"/>
-    <w:semiHidden/>
     <w:unhideWhenUsed/>
   </w:style>
   <w:style w:type="table" w:default="1" w:styleId="TableNormal">

</xml_diff>